<commit_message>
edited and re-tarred the files
</commit_message>
<xml_diff>
--- a/klab/2013_11406_WonWookSONG_2013-11415_SanhaLEE.docx
+++ b/klab/2013_11406_WonWookSONG_2013-11415_SanhaLEE.docx
@@ -78,6 +78,7 @@
         <w:ind w:leftChars="0"/>
         <w:rPr>
           <w:rFonts w:ascii="Menlo Regular" w:hAnsi="Menlo Regular" w:cs="Menlo Regular"/>
+          <w:i/>
         </w:rPr>
       </w:pPr>
       <w:r>
@@ -99,7 +100,21 @@
         <w:rPr>
           <w:rFonts w:ascii="Menlo Regular" w:hAnsi="Menlo Regular" w:cs="Menlo Regular"/>
         </w:rPr>
-        <w:t>We implemented a kernel module (chardev) that prints all of the parent processes</w:t>
+        <w:t>We implemented a kernel module (</w:t>
+      </w:r>
+      <w:proofErr w:type="spellStart"/>
+      <w:r>
+        <w:rPr>
+          <w:rFonts w:ascii="Menlo Regular" w:hAnsi="Menlo Regular" w:cs="Menlo Regular"/>
+        </w:rPr>
+        <w:t>chardev</w:t>
+      </w:r>
+      <w:proofErr w:type="spellEnd"/>
+      <w:r>
+        <w:rPr>
+          <w:rFonts w:ascii="Menlo Regular" w:hAnsi="Menlo Regular" w:cs="Menlo Regular"/>
+        </w:rPr>
+        <w:t>) that prints all of the parent processes</w:t>
       </w:r>
       <w:r>
         <w:rPr>
@@ -117,7 +132,29 @@
         <w:rPr>
           <w:rFonts w:ascii="Menlo Regular" w:hAnsi="Menlo Regular" w:cs="Menlo Regular"/>
         </w:rPr>
-        <w:t xml:space="preserve">The communication has been done using the ioctl() function inside a process, and we have </w:t>
+        <w:t xml:space="preserve">The communication has been done using the </w:t>
+      </w:r>
+      <w:proofErr w:type="spellStart"/>
+      <w:proofErr w:type="gramStart"/>
+      <w:r>
+        <w:rPr>
+          <w:rFonts w:ascii="Menlo Regular" w:hAnsi="Menlo Regular" w:cs="Menlo Regular"/>
+        </w:rPr>
+        <w:t>ioctl</w:t>
+      </w:r>
+      <w:proofErr w:type="spellEnd"/>
+      <w:r>
+        <w:rPr>
+          <w:rFonts w:ascii="Menlo Regular" w:hAnsi="Menlo Regular" w:cs="Menlo Regular"/>
+        </w:rPr>
+        <w:t>(</w:t>
+      </w:r>
+      <w:proofErr w:type="gramEnd"/>
+      <w:r>
+        <w:rPr>
+          <w:rFonts w:ascii="Menlo Regular" w:hAnsi="Menlo Regular" w:cs="Menlo Regular"/>
+        </w:rPr>
+        <w:t xml:space="preserve">) function inside a process, and we have </w:t>
       </w:r>
       <w:r>
         <w:rPr>
@@ -135,8 +172,30 @@
         <w:rPr>
           <w:rFonts w:ascii="Menlo Regular" w:hAnsi="Menlo Regular" w:cs="Menlo Regular"/>
         </w:rPr>
-        <w:t>Inside the module, it searches the processes using task_struct and task_struct</w:t>
-      </w:r>
+        <w:t xml:space="preserve">Inside the module, it searches the processes using </w:t>
+      </w:r>
+      <w:proofErr w:type="spellStart"/>
+      <w:r>
+        <w:rPr>
+          <w:rFonts w:ascii="Menlo Regular" w:hAnsi="Menlo Regular" w:cs="Menlo Regular"/>
+        </w:rPr>
+        <w:t>task_struct</w:t>
+      </w:r>
+      <w:proofErr w:type="spellEnd"/>
+      <w:r>
+        <w:rPr>
+          <w:rFonts w:ascii="Menlo Regular" w:hAnsi="Menlo Regular" w:cs="Menlo Regular"/>
+        </w:rPr>
+        <w:t xml:space="preserve"> and </w:t>
+      </w:r>
+      <w:proofErr w:type="spellStart"/>
+      <w:r>
+        <w:rPr>
+          <w:rFonts w:ascii="Menlo Regular" w:hAnsi="Menlo Regular" w:cs="Menlo Regular"/>
+        </w:rPr>
+        <w:t>task_struct</w:t>
+      </w:r>
+      <w:proofErr w:type="spellEnd"/>
       <w:r>
         <w:rPr>
           <w:rFonts w:ascii="Menlo Regular" w:hAnsi="Menlo Regular" w:cs="Menlo Regular"/>
@@ -160,12 +219,38 @@
       <w:r>
         <w:rPr>
           <w:rFonts w:ascii="Menlo Regular" w:hAnsi="Menlo Regular" w:cs="Menlo Regular"/>
+        </w:rPr>
+        <w:t>R</w:t>
+      </w:r>
+      <w:r>
+        <w:rPr>
+          <w:rFonts w:ascii="Menlo Regular" w:hAnsi="Menlo Regular" w:cs="Menlo Regular" w:hint="eastAsia"/>
+        </w:rPr>
+        <w:t xml:space="preserve">esult </w:t>
+      </w:r>
+      <w:r>
+        <w:rPr>
+          <w:rFonts w:ascii="Menlo Regular" w:hAnsi="Menlo Regular" w:cs="Menlo Regular"/>
+        </w:rPr>
+        <w:t>for 1.</w:t>
+      </w:r>
+    </w:p>
+    <w:p>
+      <w:pPr>
+        <w:spacing w:line="240" w:lineRule="auto"/>
+        <w:rPr>
+          <w:rFonts w:ascii="Menlo Regular" w:hAnsi="Menlo Regular" w:cs="Menlo Regular"/>
+        </w:rPr>
+      </w:pPr>
+      <w:r>
+        <w:rPr>
+          <w:rFonts w:ascii="Menlo Regular" w:hAnsi="Menlo Regular" w:cs="Menlo Regular"/>
           <w:noProof/>
           <w:lang w:eastAsia="en-US"/>
         </w:rPr>
         <w:drawing>
-          <wp:inline distT="0" distB="0" distL="0" distR="0" wp14:anchorId="75E82F64" wp14:editId="2204B00B">
-            <wp:extent cx="5725160" cy="1200785"/>
+          <wp:inline distT="0" distB="0" distL="0" distR="0" wp14:anchorId="75E82F64" wp14:editId="2892AF21">
+            <wp:extent cx="5722708" cy="2024743"/>
             <wp:effectExtent l="0" t="0" r="0" b="0"/>
             <wp:docPr id="5" name="Picture 5" descr="Macintosh HD:Users:wonwook-mac:Downloads:KakaoTalk_Photo_2015-04-13-16-13-55_33.jpg"/>
             <wp:cNvGraphicFramePr>
@@ -196,7 +281,7 @@
                   <pic:spPr bwMode="auto">
                     <a:xfrm>
                       <a:off x="0" y="0"/>
-                      <a:ext cx="5725160" cy="1200785"/>
+                      <a:ext cx="5741493" cy="2031389"/>
                     </a:xfrm>
                     <a:prstGeom prst="rect">
                       <a:avLst/>
@@ -216,6 +301,16 @@
     <w:p>
       <w:pPr>
         <w:pStyle w:val="ListParagraph"/>
+        <w:spacing w:line="240" w:lineRule="auto"/>
+        <w:ind w:leftChars="0" w:left="760"/>
+        <w:rPr>
+          <w:rFonts w:ascii="Menlo Regular" w:hAnsi="Menlo Regular" w:cs="Menlo Regular"/>
+        </w:rPr>
+      </w:pPr>
+    </w:p>
+    <w:p>
+      <w:pPr>
+        <w:pStyle w:val="ListParagraph"/>
         <w:numPr>
           <w:ilvl w:val="0"/>
           <w:numId w:val="1"/>
@@ -287,25 +382,157 @@
         <w:rPr>
           <w:rFonts w:ascii="Menlo Regular" w:hAnsi="Menlo Regular" w:cs="Menlo Regular"/>
         </w:rPr>
-        <w:t xml:space="preserve">ll have to enter one of the provided options to observe a particular </w:t>
-      </w:r>
-      <w:r>
-        <w:rPr>
-          <w:rFonts w:ascii="Menlo Regular" w:hAnsi="Menlo Regular" w:cs="Menlo Regular"/>
-        </w:rPr>
-        <w:t>register, and you’ll be able to s</w:t>
-      </w:r>
-      <w:r>
-        <w:rPr>
-          <w:rFonts w:ascii="Menlo Regular" w:hAnsi="Menlo Regular" w:cs="Menlo Regular"/>
-        </w:rPr>
-        <w:t>ee the differences.</w:t>
-      </w:r>
-      <w:bookmarkStart w:id="0" w:name="_GoBack"/>
-      <w:bookmarkEnd w:id="0"/>
+        <w:t xml:space="preserve">ll have to enter one of the provided options to </w:t>
+      </w:r>
+      <w:r>
+        <w:rPr>
+          <w:rFonts w:ascii="Menlo Regular" w:hAnsi="Menlo Regular" w:cs="Menlo Regular"/>
+        </w:rPr>
+        <w:t>allocate some events to general-purpose counter. The fixed-purpose counter and TSC’s valu</w:t>
+      </w:r>
+      <w:r>
+        <w:rPr>
+          <w:rFonts w:ascii="Menlo Regular" w:hAnsi="Menlo Regular" w:cs="Menlo Regular"/>
+        </w:rPr>
+        <w:t xml:space="preserve">e will be </w:t>
+      </w:r>
+      <w:r>
+        <w:rPr>
+          <w:rFonts w:ascii="Menlo Regular" w:hAnsi="Menlo Regular" w:cs="Menlo Regular"/>
+        </w:rPr>
+        <w:t>always</w:t>
+      </w:r>
+      <w:r>
+        <w:rPr>
+          <w:rFonts w:ascii="Menlo Regular" w:hAnsi="Menlo Regular" w:cs="Menlo Regular"/>
+        </w:rPr>
+        <w:t xml:space="preserve"> given</w:t>
+      </w:r>
+      <w:r>
+        <w:rPr>
+          <w:rFonts w:ascii="Menlo Regular" w:hAnsi="Menlo Regular" w:cs="Menlo Regular"/>
+        </w:rPr>
+        <w:t>.</w:t>
+      </w:r>
+      <w:r>
+        <w:rPr>
+          <w:rFonts w:ascii="Menlo Regular" w:hAnsi="Menlo Regular" w:cs="Menlo Regular"/>
+        </w:rPr>
+        <w:t xml:space="preserve"> </w:t>
+      </w:r>
+      <w:r>
+        <w:rPr>
+          <w:rFonts w:ascii="Menlo Regular" w:hAnsi="Menlo Regular" w:cs="Menlo Regular" w:hint="eastAsia"/>
+        </w:rPr>
+        <w:t>Here</w:t>
+      </w:r>
+      <w:r>
+        <w:rPr>
+          <w:rFonts w:ascii="Menlo Regular" w:hAnsi="Menlo Regular" w:cs="Menlo Regular"/>
+        </w:rPr>
+        <w:t xml:space="preserve"> are the options:</w:t>
+      </w:r>
     </w:p>
     <w:p>
       <w:pPr>
+        <w:pStyle w:val="ListParagraph"/>
+        <w:numPr>
+          <w:ilvl w:val="0"/>
+          <w:numId w:val="5"/>
+        </w:numPr>
+        <w:spacing w:line="240" w:lineRule="auto"/>
+        <w:ind w:leftChars="0"/>
+        <w:rPr>
+          <w:rFonts w:ascii="Menlo Regular" w:hAnsi="Menlo Regular" w:cs="Menlo Regular"/>
+        </w:rPr>
+      </w:pPr>
+      <w:r>
+        <w:rPr>
+          <w:rFonts w:ascii="Menlo Regular" w:hAnsi="Menlo Regular" w:cs="Menlo Regular" w:hint="eastAsia"/>
+        </w:rPr>
+        <w:t>T</w:t>
+      </w:r>
+      <w:r>
+        <w:rPr>
+          <w:rFonts w:ascii="Menlo Regular" w:hAnsi="Menlo Regular" w:cs="Menlo Regular"/>
+        </w:rPr>
+        <w:t>LB misses when load &amp; store</w:t>
+      </w:r>
+    </w:p>
+    <w:p>
+      <w:pPr>
+        <w:spacing w:line="240" w:lineRule="auto"/>
+        <w:ind w:firstLine="400"/>
+        <w:rPr>
+          <w:rFonts w:ascii="Menlo Regular" w:hAnsi="Menlo Regular" w:cs="Menlo Regular"/>
+        </w:rPr>
+      </w:pPr>
+      <w:r>
+        <w:rPr>
+          <w:rFonts w:ascii="Menlo Regular" w:hAnsi="Menlo Regular" w:cs="Menlo Regular" w:hint="eastAsia"/>
+        </w:rPr>
+        <w:t>Y</w:t>
+      </w:r>
+      <w:r>
+        <w:rPr>
+          <w:rFonts w:ascii="Menlo Regular" w:hAnsi="Menlo Regular" w:cs="Menlo Regular"/>
+        </w:rPr>
+        <w:t>ou can see the misses in TLB that cause a page walk or page walk completed during load and store.</w:t>
+      </w:r>
+    </w:p>
+    <w:p>
+      <w:pPr>
+        <w:spacing w:line="240" w:lineRule="auto"/>
+        <w:ind w:firstLine="400"/>
+        <w:rPr>
+          <w:rFonts w:ascii="Menlo Regular" w:hAnsi="Menlo Regular" w:cs="Menlo Regular"/>
+        </w:rPr>
+      </w:pPr>
+      <w:r>
+        <w:rPr>
+          <w:rFonts w:ascii="Menlo Regular" w:hAnsi="Menlo Regular" w:cs="Menlo Regular"/>
+        </w:rPr>
+        <w:t xml:space="preserve">* Our bubble sort is </w:t>
+      </w:r>
+      <w:r>
+        <w:rPr>
+          <w:rFonts w:ascii="Menlo Regular" w:hAnsi="Menlo Regular" w:cs="Menlo Regular"/>
+        </w:rPr>
+        <w:t xml:space="preserve">a </w:t>
+      </w:r>
+      <w:r>
+        <w:rPr>
+          <w:rFonts w:ascii="Menlo Regular" w:hAnsi="Menlo Regular" w:cs="Menlo Regular"/>
+        </w:rPr>
+        <w:t>very short operation, s</w:t>
+      </w:r>
+      <w:r>
+        <w:rPr>
+          <w:rFonts w:ascii="Menlo Regular" w:hAnsi="Menlo Regular" w:cs="Menlo Regular"/>
+        </w:rPr>
+        <w:t>o these values could be 0. If such action</w:t>
+      </w:r>
+      <w:r>
+        <w:rPr>
+          <w:rFonts w:ascii="Menlo Regular" w:hAnsi="Menlo Regular" w:cs="Menlo Regular"/>
+        </w:rPr>
+        <w:t xml:space="preserve"> occur</w:t>
+      </w:r>
+      <w:r>
+        <w:rPr>
+          <w:rFonts w:ascii="Menlo Regular" w:hAnsi="Menlo Regular" w:cs="Menlo Regular"/>
+        </w:rPr>
+        <w:t>s</w:t>
+      </w:r>
+      <w:r>
+        <w:rPr>
+          <w:rFonts w:ascii="Menlo Regular" w:hAnsi="Menlo Regular" w:cs="Menlo Regular"/>
+        </w:rPr>
+        <w:t>, please run it several times.</w:t>
+      </w:r>
+    </w:p>
+    <w:p>
+      <w:pPr>
         <w:spacing w:line="240" w:lineRule="auto"/>
         <w:rPr>
           <w:rFonts w:ascii="Menlo Regular" w:hAnsi="Menlo Regular" w:cs="Menlo Regular"/>
@@ -317,12 +544,11 @@
           <w:noProof/>
           <w:lang w:eastAsia="en-US"/>
         </w:rPr>
-        <w:lastRenderedPageBreak/>
         <w:drawing>
-          <wp:inline distT="0" distB="0" distL="0" distR="0" wp14:anchorId="5543E87D" wp14:editId="1ECF8C0C">
-            <wp:extent cx="5732780" cy="6098540"/>
-            <wp:effectExtent l="0" t="0" r="7620" b="0"/>
-            <wp:docPr id="7" name="Picture 7" descr="Macintosh HD:Users:wonwook-mac:Downloads:KakaoTalk_Photo_2015-04-13-16-26-12_75.jpg"/>
+          <wp:inline distT="0" distB="0" distL="0" distR="0" wp14:anchorId="7DBF3BCA" wp14:editId="7F254D65">
+            <wp:extent cx="5758041" cy="1039091"/>
+            <wp:effectExtent l="0" t="0" r="0" b="8890"/>
+            <wp:docPr id="6" name="그림 6" descr="C:\Users\lsh\Google 드라이브\수업\2015.봄\시프\lab\Kernel\KakaoTalk_20150414_012152766.png"/>
             <wp:cNvGraphicFramePr>
               <a:graphicFrameLocks xmlns:a="http://schemas.openxmlformats.org/drawingml/2006/main" noChangeAspect="1"/>
             </wp:cNvGraphicFramePr>
@@ -330,7 +556,7 @@
               <a:graphicData uri="http://schemas.openxmlformats.org/drawingml/2006/picture">
                 <pic:pic xmlns:pic="http://schemas.openxmlformats.org/drawingml/2006/picture">
                   <pic:nvPicPr>
-                    <pic:cNvPr id="0" name="Picture 6" descr="Macintosh HD:Users:wonwook-mac:Downloads:KakaoTalk_Photo_2015-04-13-16-26-12_75.jpg"/>
+                    <pic:cNvPr id="0" name="Picture 5" descr="C:\Users\lsh\Google 드라이브\수업\2015.봄\시프\lab\Kernel\KakaoTalk_20150414_012152766.png"/>
                     <pic:cNvPicPr>
                       <a:picLocks noChangeAspect="1" noChangeArrowheads="1"/>
                     </pic:cNvPicPr>
@@ -351,7 +577,7 @@
                   <pic:spPr bwMode="auto">
                     <a:xfrm>
                       <a:off x="0" y="0"/>
-                      <a:ext cx="5732780" cy="6098540"/>
+                      <a:ext cx="5796612" cy="1046052"/>
                     </a:xfrm>
                     <a:prstGeom prst="rect">
                       <a:avLst/>
@@ -368,6 +594,307 @@
         </w:drawing>
       </w:r>
     </w:p>
+    <w:p>
+      <w:pPr>
+        <w:pStyle w:val="ListParagraph"/>
+        <w:numPr>
+          <w:ilvl w:val="0"/>
+          <w:numId w:val="5"/>
+        </w:numPr>
+        <w:spacing w:line="240" w:lineRule="auto"/>
+        <w:ind w:leftChars="0"/>
+        <w:rPr>
+          <w:rFonts w:ascii="Menlo Regular" w:hAnsi="Menlo Regular" w:cs="Menlo Regular"/>
+        </w:rPr>
+      </w:pPr>
+      <w:r>
+        <w:rPr>
+          <w:rFonts w:ascii="Menlo Regular" w:hAnsi="Menlo Regular" w:cs="Menlo Regular"/>
+        </w:rPr>
+        <w:t>Retired load micro-operations in cache</w:t>
+      </w:r>
+    </w:p>
+    <w:p>
+      <w:pPr>
+        <w:spacing w:line="240" w:lineRule="auto"/>
+        <w:ind w:firstLine="400"/>
+        <w:rPr>
+          <w:rFonts w:ascii="Menlo Regular" w:hAnsi="Menlo Regular" w:cs="Menlo Regular"/>
+        </w:rPr>
+      </w:pPr>
+      <w:r>
+        <w:rPr>
+          <w:rFonts w:ascii="Menlo Regular" w:hAnsi="Menlo Regular" w:cs="Menlo Regular" w:hint="eastAsia"/>
+        </w:rPr>
+        <w:lastRenderedPageBreak/>
+        <w:t xml:space="preserve">You can see the retired load </w:t>
+      </w:r>
+      <w:proofErr w:type="spellStart"/>
+      <w:r>
+        <w:rPr>
+          <w:rFonts w:ascii="Menlo Regular" w:hAnsi="Menlo Regular" w:cs="Menlo Regular" w:hint="eastAsia"/>
+        </w:rPr>
+        <w:t>uops</w:t>
+      </w:r>
+      <w:proofErr w:type="spellEnd"/>
+      <w:r>
+        <w:rPr>
+          <w:rFonts w:ascii="Menlo Regular" w:hAnsi="Menlo Regular" w:cs="Menlo Regular" w:hint="eastAsia"/>
+        </w:rPr>
+        <w:t xml:space="preserve"> with L1 cache hit | miss, L2 cache hit </w:t>
+      </w:r>
+      <w:r>
+        <w:rPr>
+          <w:rFonts w:ascii="Menlo Regular" w:hAnsi="Menlo Regular" w:cs="Menlo Regular"/>
+        </w:rPr>
+        <w:t>|</w:t>
+      </w:r>
+      <w:r>
+        <w:rPr>
+          <w:rFonts w:ascii="Menlo Regular" w:hAnsi="Menlo Regular" w:cs="Menlo Regular" w:hint="eastAsia"/>
+        </w:rPr>
+        <w:t xml:space="preserve"> miss</w:t>
+      </w:r>
+      <w:r>
+        <w:rPr>
+          <w:rFonts w:ascii="Menlo Regular" w:hAnsi="Menlo Regular" w:cs="Menlo Regular"/>
+        </w:rPr>
+        <w:t>.</w:t>
+      </w:r>
+    </w:p>
+    <w:p>
+      <w:pPr>
+        <w:spacing w:line="240" w:lineRule="auto"/>
+        <w:ind w:firstLine="400"/>
+        <w:rPr>
+          <w:rFonts w:ascii="Menlo Regular" w:hAnsi="Menlo Regular" w:cs="Menlo Regular"/>
+        </w:rPr>
+      </w:pPr>
+      <w:r>
+        <w:rPr>
+          <w:rFonts w:ascii="Menlo Regular" w:hAnsi="Menlo Regular" w:cs="Menlo Regular" w:hint="eastAsia"/>
+        </w:rPr>
+        <w:t xml:space="preserve">L1 </w:t>
+      </w:r>
+      <w:r>
+        <w:rPr>
+          <w:rFonts w:ascii="Menlo Regular" w:hAnsi="Menlo Regular" w:cs="Menlo Regular"/>
+        </w:rPr>
+        <w:t xml:space="preserve">cache </w:t>
+      </w:r>
+      <w:r>
+        <w:rPr>
+          <w:rFonts w:ascii="Menlo Regular" w:hAnsi="Menlo Regular" w:cs="Menlo Regular" w:hint="eastAsia"/>
+        </w:rPr>
+        <w:t>is closer to CPU</w:t>
+      </w:r>
+      <w:r>
+        <w:rPr>
+          <w:rFonts w:ascii="Menlo Regular" w:hAnsi="Menlo Regular" w:cs="Menlo Regular"/>
+        </w:rPr>
+        <w:t xml:space="preserve"> then L2 cache</w:t>
+      </w:r>
+      <w:r>
+        <w:rPr>
+          <w:rFonts w:ascii="Menlo Regular" w:hAnsi="Menlo Regular" w:cs="Menlo Regular" w:hint="eastAsia"/>
+        </w:rPr>
+        <w:t xml:space="preserve">, </w:t>
+      </w:r>
+      <w:r>
+        <w:rPr>
+          <w:rFonts w:ascii="Menlo Regular" w:hAnsi="Menlo Regular" w:cs="Menlo Regular"/>
+        </w:rPr>
+        <w:t>so it made more hits and misses than L2 cache.</w:t>
+      </w:r>
+    </w:p>
+    <w:p>
+      <w:pPr>
+        <w:spacing w:line="240" w:lineRule="auto"/>
+        <w:rPr>
+          <w:rFonts w:ascii="Menlo Regular" w:hAnsi="Menlo Regular" w:cs="Menlo Regular"/>
+          <w:noProof/>
+        </w:rPr>
+      </w:pPr>
+      <w:r>
+        <w:rPr>
+          <w:rFonts w:ascii="Menlo Regular" w:hAnsi="Menlo Regular" w:cs="Menlo Regular" w:hint="eastAsia"/>
+        </w:rPr>
+        <w:t>Result for 2.</w:t>
+      </w:r>
+      <w:r>
+        <w:rPr>
+          <w:rFonts w:ascii="Menlo Regular" w:hAnsi="Menlo Regular" w:cs="Menlo Regular"/>
+        </w:rPr>
+        <w:t xml:space="preserve"> (</w:t>
+      </w:r>
+      <w:r>
+        <w:rPr>
+          <w:rFonts w:ascii="Menlo Regular" w:hAnsi="Menlo Regular" w:cs="Menlo Regular" w:hint="eastAsia"/>
+        </w:rPr>
+        <w:t>1)</w:t>
+      </w:r>
+      <w:r>
+        <w:rPr>
+          <w:rFonts w:ascii="Menlo Regular" w:hAnsi="Menlo Regular" w:cs="Menlo Regular" w:hint="eastAsia"/>
+          <w:noProof/>
+        </w:rPr>
+        <w:t xml:space="preserve"> </w:t>
+      </w:r>
+    </w:p>
+    <w:p>
+      <w:pPr>
+        <w:spacing w:line="240" w:lineRule="auto"/>
+        <w:rPr>
+          <w:rFonts w:ascii="Menlo Regular" w:hAnsi="Menlo Regular" w:cs="Menlo Regular"/>
+        </w:rPr>
+      </w:pPr>
+      <w:r>
+        <w:rPr>
+          <w:rFonts w:ascii="Menlo Regular" w:hAnsi="Menlo Regular" w:cs="Menlo Regular"/>
+          <w:noProof/>
+          <w:lang w:eastAsia="en-US"/>
+        </w:rPr>
+        <w:drawing>
+          <wp:inline distT="0" distB="0" distL="0" distR="0" wp14:anchorId="71AC2D68" wp14:editId="5C822160">
+            <wp:extent cx="5161278" cy="3678224"/>
+            <wp:effectExtent l="0" t="0" r="0" b="5080"/>
+            <wp:docPr id="3" name="그림 3" descr="C:\Users\lsh\Google 드라이브\수업\2015.봄\시프\lab\Kernel\KakaoTalk_20150414_012118669.png"/>
+            <wp:cNvGraphicFramePr>
+              <a:graphicFrameLocks xmlns:a="http://schemas.openxmlformats.org/drawingml/2006/main" noChangeAspect="1"/>
+            </wp:cNvGraphicFramePr>
+            <a:graphic xmlns:a="http://schemas.openxmlformats.org/drawingml/2006/main">
+              <a:graphicData uri="http://schemas.openxmlformats.org/drawingml/2006/picture">
+                <pic:pic xmlns:pic="http://schemas.openxmlformats.org/drawingml/2006/picture">
+                  <pic:nvPicPr>
+                    <pic:cNvPr id="0" name="Picture 3" descr="C:\Users\lsh\Google 드라이브\수업\2015.봄\시프\lab\Kernel\KakaoTalk_20150414_012118669.png"/>
+                    <pic:cNvPicPr>
+                      <a:picLocks noChangeAspect="1" noChangeArrowheads="1"/>
+                    </pic:cNvPicPr>
+                  </pic:nvPicPr>
+                  <pic:blipFill>
+                    <a:blip r:embed="rId8">
+                      <a:extLst>
+                        <a:ext uri="{28A0092B-C50C-407E-A947-70E740481C1C}">
+                          <a14:useLocalDpi xmlns:a14="http://schemas.microsoft.com/office/drawing/2010/main" val="0"/>
+                        </a:ext>
+                      </a:extLst>
+                    </a:blip>
+                    <a:srcRect/>
+                    <a:stretch>
+                      <a:fillRect/>
+                    </a:stretch>
+                  </pic:blipFill>
+                  <pic:spPr bwMode="auto">
+                    <a:xfrm>
+                      <a:off x="0" y="0"/>
+                      <a:ext cx="5165120" cy="3680962"/>
+                    </a:xfrm>
+                    <a:prstGeom prst="rect">
+                      <a:avLst/>
+                    </a:prstGeom>
+                    <a:noFill/>
+                    <a:ln>
+                      <a:noFill/>
+                    </a:ln>
+                  </pic:spPr>
+                </pic:pic>
+              </a:graphicData>
+            </a:graphic>
+          </wp:inline>
+        </w:drawing>
+      </w:r>
+    </w:p>
+    <w:p>
+      <w:pPr>
+        <w:spacing w:line="240" w:lineRule="auto"/>
+        <w:rPr>
+          <w:rFonts w:ascii="Menlo Regular" w:hAnsi="Menlo Regular" w:cs="Menlo Regular"/>
+        </w:rPr>
+      </w:pPr>
+      <w:r>
+        <w:rPr>
+          <w:rFonts w:ascii="Menlo Regular" w:hAnsi="Menlo Regular" w:cs="Menlo Regular" w:hint="eastAsia"/>
+        </w:rPr>
+        <w:t>Result for 2.</w:t>
+      </w:r>
+      <w:r>
+        <w:rPr>
+          <w:rFonts w:ascii="Menlo Regular" w:hAnsi="Menlo Regular" w:cs="Menlo Regular"/>
+        </w:rPr>
+        <w:t xml:space="preserve"> </w:t>
+      </w:r>
+      <w:r>
+        <w:rPr>
+          <w:rFonts w:ascii="Menlo Regular" w:hAnsi="Menlo Regular" w:cs="Menlo Regular" w:hint="eastAsia"/>
+        </w:rPr>
+        <w:t>(2)</w:t>
+      </w:r>
+      <w:bookmarkStart w:id="0" w:name="_GoBack"/>
+    </w:p>
+    <w:bookmarkEnd w:id="0"/>
+    <w:p>
+      <w:pPr>
+        <w:spacing w:line="240" w:lineRule="auto"/>
+        <w:rPr>
+          <w:rFonts w:ascii="Menlo Regular" w:hAnsi="Menlo Regular" w:cs="Menlo Regular"/>
+        </w:rPr>
+      </w:pPr>
+      <w:r>
+        <w:rPr>
+          <w:rFonts w:ascii="Menlo Regular" w:hAnsi="Menlo Regular" w:cs="Menlo Regular" w:hint="eastAsia"/>
+          <w:noProof/>
+          <w:lang w:eastAsia="en-US"/>
+        </w:rPr>
+        <w:drawing>
+          <wp:inline distT="0" distB="0" distL="0" distR="0" wp14:anchorId="6E6C32E7" wp14:editId="5A26A1B0">
+            <wp:extent cx="5355511" cy="3427758"/>
+            <wp:effectExtent l="0" t="0" r="4445" b="1270"/>
+            <wp:docPr id="8" name="그림 8" descr="C:\Users\lsh\Google 드라이브\수업\2015.봄\시프\lab\Kernel\KakaoTalk_20150414_012118669.png"/>
+            <wp:cNvGraphicFramePr>
+              <a:graphicFrameLocks xmlns:a="http://schemas.openxmlformats.org/drawingml/2006/main" noChangeAspect="1"/>
+            </wp:cNvGraphicFramePr>
+            <a:graphic xmlns:a="http://schemas.openxmlformats.org/drawingml/2006/main">
+              <a:graphicData uri="http://schemas.openxmlformats.org/drawingml/2006/picture">
+                <pic:pic xmlns:pic="http://schemas.openxmlformats.org/drawingml/2006/picture">
+                  <pic:nvPicPr>
+                    <pic:cNvPr id="0" name="Picture 6" descr="C:\Users\lsh\Google 드라이브\수업\2015.봄\시프\lab\Kernel\KakaoTalk_20150414_012118669.png"/>
+                    <pic:cNvPicPr>
+                      <a:picLocks noChangeAspect="1" noChangeArrowheads="1"/>
+                    </pic:cNvPicPr>
+                  </pic:nvPicPr>
+                  <pic:blipFill>
+                    <a:blip r:embed="rId8">
+                      <a:extLst>
+                        <a:ext uri="{28A0092B-C50C-407E-A947-70E740481C1C}">
+                          <a14:useLocalDpi xmlns:a14="http://schemas.microsoft.com/office/drawing/2010/main" val="0"/>
+                        </a:ext>
+                      </a:extLst>
+                    </a:blip>
+                    <a:srcRect/>
+                    <a:stretch>
+                      <a:fillRect/>
+                    </a:stretch>
+                  </pic:blipFill>
+                  <pic:spPr bwMode="auto">
+                    <a:xfrm>
+                      <a:off x="0" y="0"/>
+                      <a:ext cx="5357467" cy="3429010"/>
+                    </a:xfrm>
+                    <a:prstGeom prst="rect">
+                      <a:avLst/>
+                    </a:prstGeom>
+                    <a:noFill/>
+                    <a:ln>
+                      <a:noFill/>
+                    </a:ln>
+                  </pic:spPr>
+                </pic:pic>
+              </a:graphicData>
+            </a:graphic>
+          </wp:inline>
+        </w:drawing>
+      </w:r>
+    </w:p>
     <w:sectPr>
       <w:pgSz w:w="11906" w:h="16838"/>
       <w:pgMar w:top="1701" w:right="1440" w:bottom="1440" w:left="1440" w:header="851" w:footer="992" w:gutter="0"/>
@@ -381,6 +908,184 @@
 <file path=word/numbering.xml><?xml version="1.0" encoding="utf-8"?>
 <w:numbering xmlns:wpc="http://schemas.microsoft.com/office/word/2010/wordprocessingCanvas" xmlns:mo="http://schemas.microsoft.com/office/mac/office/2008/main" xmlns:mc="http://schemas.openxmlformats.org/markup-compatibility/2006" xmlns:mv="urn:schemas-microsoft-com:mac:vml" xmlns:o="urn:schemas-microsoft-com:office:office" xmlns:r="http://schemas.openxmlformats.org/officeDocument/2006/relationships" xmlns:m="http://schemas.openxmlformats.org/officeDocument/2006/math" xmlns:v="urn:schemas-microsoft-com:vml" xmlns:wp14="http://schemas.microsoft.com/office/word/2010/wordprocessingDrawing" xmlns:wp="http://schemas.openxmlformats.org/drawingml/2006/wordprocessingDrawing" xmlns:w10="urn:schemas-microsoft-com:office:word" xmlns:w="http://schemas.openxmlformats.org/wordprocessingml/2006/main" xmlns:w14="http://schemas.microsoft.com/office/word/2010/wordml" xmlns:wpg="http://schemas.microsoft.com/office/word/2010/wordprocessingGroup" xmlns:wpi="http://schemas.microsoft.com/office/word/2010/wordprocessingInk" xmlns:wne="http://schemas.microsoft.com/office/word/2006/wordml" xmlns:wps="http://schemas.microsoft.com/office/word/2010/wordprocessingShape" mc:Ignorable="w14 wp14">
   <w:abstractNum w:abstractNumId="0">
+    <w:nsid w:val="039B7C27"/>
+    <w:multiLevelType w:val="hybridMultilevel"/>
+    <w:tmpl w:val="E3ACCED6"/>
+    <w:lvl w:ilvl="0" w:tplc="D3E6CD06">
+      <w:start w:val="1"/>
+      <w:numFmt w:val="decimal"/>
+      <w:lvlText w:val="%1)"/>
+      <w:lvlJc w:val="left"/>
+      <w:pPr>
+        <w:ind w:left="760" w:hanging="360"/>
+      </w:pPr>
+      <w:rPr>
+        <w:rFonts w:hint="default"/>
+      </w:rPr>
+    </w:lvl>
+    <w:lvl w:ilvl="1" w:tplc="04090019" w:tentative="1">
+      <w:start w:val="1"/>
+      <w:numFmt w:val="upperLetter"/>
+      <w:lvlText w:val="%2."/>
+      <w:lvlJc w:val="left"/>
+      <w:pPr>
+        <w:ind w:left="1200" w:hanging="400"/>
+      </w:pPr>
+    </w:lvl>
+    <w:lvl w:ilvl="2" w:tplc="0409001B" w:tentative="1">
+      <w:start w:val="1"/>
+      <w:numFmt w:val="lowerRoman"/>
+      <w:lvlText w:val="%3."/>
+      <w:lvlJc w:val="right"/>
+      <w:pPr>
+        <w:ind w:left="1600" w:hanging="400"/>
+      </w:pPr>
+    </w:lvl>
+    <w:lvl w:ilvl="3" w:tplc="0409000F" w:tentative="1">
+      <w:start w:val="1"/>
+      <w:numFmt w:val="decimal"/>
+      <w:lvlText w:val="%4."/>
+      <w:lvlJc w:val="left"/>
+      <w:pPr>
+        <w:ind w:left="2000" w:hanging="400"/>
+      </w:pPr>
+    </w:lvl>
+    <w:lvl w:ilvl="4" w:tplc="04090019" w:tentative="1">
+      <w:start w:val="1"/>
+      <w:numFmt w:val="upperLetter"/>
+      <w:lvlText w:val="%5."/>
+      <w:lvlJc w:val="left"/>
+      <w:pPr>
+        <w:ind w:left="2400" w:hanging="400"/>
+      </w:pPr>
+    </w:lvl>
+    <w:lvl w:ilvl="5" w:tplc="0409001B" w:tentative="1">
+      <w:start w:val="1"/>
+      <w:numFmt w:val="lowerRoman"/>
+      <w:lvlText w:val="%6."/>
+      <w:lvlJc w:val="right"/>
+      <w:pPr>
+        <w:ind w:left="2800" w:hanging="400"/>
+      </w:pPr>
+    </w:lvl>
+    <w:lvl w:ilvl="6" w:tplc="0409000F" w:tentative="1">
+      <w:start w:val="1"/>
+      <w:numFmt w:val="decimal"/>
+      <w:lvlText w:val="%7."/>
+      <w:lvlJc w:val="left"/>
+      <w:pPr>
+        <w:ind w:left="3200" w:hanging="400"/>
+      </w:pPr>
+    </w:lvl>
+    <w:lvl w:ilvl="7" w:tplc="04090019" w:tentative="1">
+      <w:start w:val="1"/>
+      <w:numFmt w:val="upperLetter"/>
+      <w:lvlText w:val="%8."/>
+      <w:lvlJc w:val="left"/>
+      <w:pPr>
+        <w:ind w:left="3600" w:hanging="400"/>
+      </w:pPr>
+    </w:lvl>
+    <w:lvl w:ilvl="8" w:tplc="0409001B" w:tentative="1">
+      <w:start w:val="1"/>
+      <w:numFmt w:val="lowerRoman"/>
+      <w:lvlText w:val="%9."/>
+      <w:lvlJc w:val="right"/>
+      <w:pPr>
+        <w:ind w:left="4000" w:hanging="400"/>
+      </w:pPr>
+    </w:lvl>
+  </w:abstractNum>
+  <w:abstractNum w:abstractNumId="1">
+    <w:nsid w:val="042D6D23"/>
+    <w:multiLevelType w:val="hybridMultilevel"/>
+    <w:tmpl w:val="0DEEA9C4"/>
+    <w:lvl w:ilvl="0" w:tplc="423ED402">
+      <w:start w:val="1"/>
+      <w:numFmt w:val="decimal"/>
+      <w:lvlText w:val="(%1)"/>
+      <w:lvlJc w:val="left"/>
+      <w:pPr>
+        <w:ind w:left="760" w:hanging="360"/>
+      </w:pPr>
+      <w:rPr>
+        <w:rFonts w:hint="default"/>
+      </w:rPr>
+    </w:lvl>
+    <w:lvl w:ilvl="1" w:tplc="04090019" w:tentative="1">
+      <w:start w:val="1"/>
+      <w:numFmt w:val="upperLetter"/>
+      <w:lvlText w:val="%2."/>
+      <w:lvlJc w:val="left"/>
+      <w:pPr>
+        <w:ind w:left="1200" w:hanging="400"/>
+      </w:pPr>
+    </w:lvl>
+    <w:lvl w:ilvl="2" w:tplc="0409001B" w:tentative="1">
+      <w:start w:val="1"/>
+      <w:numFmt w:val="lowerRoman"/>
+      <w:lvlText w:val="%3."/>
+      <w:lvlJc w:val="right"/>
+      <w:pPr>
+        <w:ind w:left="1600" w:hanging="400"/>
+      </w:pPr>
+    </w:lvl>
+    <w:lvl w:ilvl="3" w:tplc="0409000F" w:tentative="1">
+      <w:start w:val="1"/>
+      <w:numFmt w:val="decimal"/>
+      <w:lvlText w:val="%4."/>
+      <w:lvlJc w:val="left"/>
+      <w:pPr>
+        <w:ind w:left="2000" w:hanging="400"/>
+      </w:pPr>
+    </w:lvl>
+    <w:lvl w:ilvl="4" w:tplc="04090019" w:tentative="1">
+      <w:start w:val="1"/>
+      <w:numFmt w:val="upperLetter"/>
+      <w:lvlText w:val="%5."/>
+      <w:lvlJc w:val="left"/>
+      <w:pPr>
+        <w:ind w:left="2400" w:hanging="400"/>
+      </w:pPr>
+    </w:lvl>
+    <w:lvl w:ilvl="5" w:tplc="0409001B" w:tentative="1">
+      <w:start w:val="1"/>
+      <w:numFmt w:val="lowerRoman"/>
+      <w:lvlText w:val="%6."/>
+      <w:lvlJc w:val="right"/>
+      <w:pPr>
+        <w:ind w:left="2800" w:hanging="400"/>
+      </w:pPr>
+    </w:lvl>
+    <w:lvl w:ilvl="6" w:tplc="0409000F" w:tentative="1">
+      <w:start w:val="1"/>
+      <w:numFmt w:val="decimal"/>
+      <w:lvlText w:val="%7."/>
+      <w:lvlJc w:val="left"/>
+      <w:pPr>
+        <w:ind w:left="3200" w:hanging="400"/>
+      </w:pPr>
+    </w:lvl>
+    <w:lvl w:ilvl="7" w:tplc="04090019" w:tentative="1">
+      <w:start w:val="1"/>
+      <w:numFmt w:val="upperLetter"/>
+      <w:lvlText w:val="%8."/>
+      <w:lvlJc w:val="left"/>
+      <w:pPr>
+        <w:ind w:left="3600" w:hanging="400"/>
+      </w:pPr>
+    </w:lvl>
+    <w:lvl w:ilvl="8" w:tplc="0409001B" w:tentative="1">
+      <w:start w:val="1"/>
+      <w:numFmt w:val="lowerRoman"/>
+      <w:lvlText w:val="%9."/>
+      <w:lvlJc w:val="right"/>
+      <w:pPr>
+        <w:ind w:left="4000" w:hanging="400"/>
+      </w:pPr>
+    </w:lvl>
+  </w:abstractNum>
+  <w:abstractNum w:abstractNumId="2">
     <w:nsid w:val="0A7E45C6"/>
     <w:multiLevelType w:val="hybridMultilevel"/>
     <w:tmpl w:val="A2228E1C"/>
@@ -469,8 +1174,198 @@
       </w:pPr>
     </w:lvl>
   </w:abstractNum>
+  <w:abstractNum w:abstractNumId="3">
+    <w:nsid w:val="0FF15030"/>
+    <w:multiLevelType w:val="hybridMultilevel"/>
+    <w:tmpl w:val="55CCFDF0"/>
+    <w:lvl w:ilvl="0" w:tplc="6602C8A0">
+      <w:start w:val="1"/>
+      <w:numFmt w:val="decimal"/>
+      <w:lvlText w:val="%1."/>
+      <w:lvlJc w:val="left"/>
+      <w:pPr>
+        <w:ind w:left="760" w:hanging="360"/>
+      </w:pPr>
+      <w:rPr>
+        <w:rFonts w:hint="default"/>
+      </w:rPr>
+    </w:lvl>
+    <w:lvl w:ilvl="1" w:tplc="04090019">
+      <w:start w:val="1"/>
+      <w:numFmt w:val="upperLetter"/>
+      <w:lvlText w:val="%2."/>
+      <w:lvlJc w:val="left"/>
+      <w:pPr>
+        <w:ind w:left="1200" w:hanging="400"/>
+      </w:pPr>
+    </w:lvl>
+    <w:lvl w:ilvl="2" w:tplc="0409001B" w:tentative="1">
+      <w:start w:val="1"/>
+      <w:numFmt w:val="lowerRoman"/>
+      <w:lvlText w:val="%3."/>
+      <w:lvlJc w:val="right"/>
+      <w:pPr>
+        <w:ind w:left="1600" w:hanging="400"/>
+      </w:pPr>
+    </w:lvl>
+    <w:lvl w:ilvl="3" w:tplc="0409000F" w:tentative="1">
+      <w:start w:val="1"/>
+      <w:numFmt w:val="decimal"/>
+      <w:lvlText w:val="%4."/>
+      <w:lvlJc w:val="left"/>
+      <w:pPr>
+        <w:ind w:left="2000" w:hanging="400"/>
+      </w:pPr>
+    </w:lvl>
+    <w:lvl w:ilvl="4" w:tplc="04090019" w:tentative="1">
+      <w:start w:val="1"/>
+      <w:numFmt w:val="upperLetter"/>
+      <w:lvlText w:val="%5."/>
+      <w:lvlJc w:val="left"/>
+      <w:pPr>
+        <w:ind w:left="2400" w:hanging="400"/>
+      </w:pPr>
+    </w:lvl>
+    <w:lvl w:ilvl="5" w:tplc="0409001B" w:tentative="1">
+      <w:start w:val="1"/>
+      <w:numFmt w:val="lowerRoman"/>
+      <w:lvlText w:val="%6."/>
+      <w:lvlJc w:val="right"/>
+      <w:pPr>
+        <w:ind w:left="2800" w:hanging="400"/>
+      </w:pPr>
+    </w:lvl>
+    <w:lvl w:ilvl="6" w:tplc="0409000F" w:tentative="1">
+      <w:start w:val="1"/>
+      <w:numFmt w:val="decimal"/>
+      <w:lvlText w:val="%7."/>
+      <w:lvlJc w:val="left"/>
+      <w:pPr>
+        <w:ind w:left="3200" w:hanging="400"/>
+      </w:pPr>
+    </w:lvl>
+    <w:lvl w:ilvl="7" w:tplc="04090019" w:tentative="1">
+      <w:start w:val="1"/>
+      <w:numFmt w:val="upperLetter"/>
+      <w:lvlText w:val="%8."/>
+      <w:lvlJc w:val="left"/>
+      <w:pPr>
+        <w:ind w:left="3600" w:hanging="400"/>
+      </w:pPr>
+    </w:lvl>
+    <w:lvl w:ilvl="8" w:tplc="0409001B" w:tentative="1">
+      <w:start w:val="1"/>
+      <w:numFmt w:val="lowerRoman"/>
+      <w:lvlText w:val="%9."/>
+      <w:lvlJc w:val="right"/>
+      <w:pPr>
+        <w:ind w:left="4000" w:hanging="400"/>
+      </w:pPr>
+    </w:lvl>
+  </w:abstractNum>
+  <w:abstractNum w:abstractNumId="4">
+    <w:nsid w:val="314E27B6"/>
+    <w:multiLevelType w:val="hybridMultilevel"/>
+    <w:tmpl w:val="EE4EE978"/>
+    <w:lvl w:ilvl="0" w:tplc="1E5E5950">
+      <w:start w:val="1"/>
+      <w:numFmt w:val="decimal"/>
+      <w:lvlText w:val="%1."/>
+      <w:lvlJc w:val="left"/>
+      <w:pPr>
+        <w:ind w:left="760" w:hanging="360"/>
+      </w:pPr>
+      <w:rPr>
+        <w:rFonts w:hint="default"/>
+      </w:rPr>
+    </w:lvl>
+    <w:lvl w:ilvl="1" w:tplc="04090019" w:tentative="1">
+      <w:start w:val="1"/>
+      <w:numFmt w:val="upperLetter"/>
+      <w:lvlText w:val="%2."/>
+      <w:lvlJc w:val="left"/>
+      <w:pPr>
+        <w:ind w:left="1200" w:hanging="400"/>
+      </w:pPr>
+    </w:lvl>
+    <w:lvl w:ilvl="2" w:tplc="0409001B" w:tentative="1">
+      <w:start w:val="1"/>
+      <w:numFmt w:val="lowerRoman"/>
+      <w:lvlText w:val="%3."/>
+      <w:lvlJc w:val="right"/>
+      <w:pPr>
+        <w:ind w:left="1600" w:hanging="400"/>
+      </w:pPr>
+    </w:lvl>
+    <w:lvl w:ilvl="3" w:tplc="0409000F" w:tentative="1">
+      <w:start w:val="1"/>
+      <w:numFmt w:val="decimal"/>
+      <w:lvlText w:val="%4."/>
+      <w:lvlJc w:val="left"/>
+      <w:pPr>
+        <w:ind w:left="2000" w:hanging="400"/>
+      </w:pPr>
+    </w:lvl>
+    <w:lvl w:ilvl="4" w:tplc="04090019" w:tentative="1">
+      <w:start w:val="1"/>
+      <w:numFmt w:val="upperLetter"/>
+      <w:lvlText w:val="%5."/>
+      <w:lvlJc w:val="left"/>
+      <w:pPr>
+        <w:ind w:left="2400" w:hanging="400"/>
+      </w:pPr>
+    </w:lvl>
+    <w:lvl w:ilvl="5" w:tplc="0409001B" w:tentative="1">
+      <w:start w:val="1"/>
+      <w:numFmt w:val="lowerRoman"/>
+      <w:lvlText w:val="%6."/>
+      <w:lvlJc w:val="right"/>
+      <w:pPr>
+        <w:ind w:left="2800" w:hanging="400"/>
+      </w:pPr>
+    </w:lvl>
+    <w:lvl w:ilvl="6" w:tplc="0409000F" w:tentative="1">
+      <w:start w:val="1"/>
+      <w:numFmt w:val="decimal"/>
+      <w:lvlText w:val="%7."/>
+      <w:lvlJc w:val="left"/>
+      <w:pPr>
+        <w:ind w:left="3200" w:hanging="400"/>
+      </w:pPr>
+    </w:lvl>
+    <w:lvl w:ilvl="7" w:tplc="04090019" w:tentative="1">
+      <w:start w:val="1"/>
+      <w:numFmt w:val="upperLetter"/>
+      <w:lvlText w:val="%8."/>
+      <w:lvlJc w:val="left"/>
+      <w:pPr>
+        <w:ind w:left="3600" w:hanging="400"/>
+      </w:pPr>
+    </w:lvl>
+    <w:lvl w:ilvl="8" w:tplc="0409001B" w:tentative="1">
+      <w:start w:val="1"/>
+      <w:numFmt w:val="lowerRoman"/>
+      <w:lvlText w:val="%9."/>
+      <w:lvlJc w:val="right"/>
+      <w:pPr>
+        <w:ind w:left="4000" w:hanging="400"/>
+      </w:pPr>
+    </w:lvl>
+  </w:abstractNum>
   <w:num w:numId="1">
+    <w:abstractNumId w:val="2"/>
+  </w:num>
+  <w:num w:numId="2">
+    <w:abstractNumId w:val="4"/>
+  </w:num>
+  <w:num w:numId="3">
+    <w:abstractNumId w:val="3"/>
+  </w:num>
+  <w:num w:numId="4">
     <w:abstractNumId w:val="0"/>
+  </w:num>
+  <w:num w:numId="5">
+    <w:abstractNumId w:val="1"/>
   </w:num>
 </w:numbering>
 </file>
@@ -520,6 +1415,15 @@
     <w:lsdException w:name="Strong" w:semiHidden="0" w:uiPriority="22" w:unhideWhenUsed="0" w:qFormat="1"/>
     <w:lsdException w:name="Emphasis" w:semiHidden="0" w:uiPriority="20" w:unhideWhenUsed="0" w:qFormat="1"/>
     <w:lsdException w:name="Table Grid" w:semiHidden="0" w:uiPriority="59" w:unhideWhenUsed="0"/>
+    <w:lsdException w:name="Note Level 1" w:semiHidden="0" w:unhideWhenUsed="0"/>
+    <w:lsdException w:name="Note Level 2" w:semiHidden="0" w:unhideWhenUsed="0"/>
+    <w:lsdException w:name="Note Level 3" w:semiHidden="0" w:unhideWhenUsed="0"/>
+    <w:lsdException w:name="Note Level 4" w:semiHidden="0" w:unhideWhenUsed="0"/>
+    <w:lsdException w:name="Note Level 5" w:semiHidden="0" w:unhideWhenUsed="0"/>
+    <w:lsdException w:name="Note Level 6" w:semiHidden="0" w:unhideWhenUsed="0"/>
+    <w:lsdException w:name="Note Level 7" w:semiHidden="0" w:unhideWhenUsed="0"/>
+    <w:lsdException w:name="Note Level 8" w:semiHidden="0" w:unhideWhenUsed="0"/>
+    <w:lsdException w:name="Note Level 9" w:semiHidden="0" w:unhideWhenUsed="0"/>
     <w:lsdException w:name="Placeholder Text" w:unhideWhenUsed="0"/>
     <w:lsdException w:name="No Spacing" w:semiHidden="0" w:uiPriority="1" w:unhideWhenUsed="0" w:qFormat="1"/>
     <w:lsdException w:name="Light Shading" w:semiHidden="0" w:uiPriority="60" w:unhideWhenUsed="0"/>
@@ -757,6 +1661,15 @@
     <w:lsdException w:name="Strong" w:semiHidden="0" w:uiPriority="22" w:unhideWhenUsed="0" w:qFormat="1"/>
     <w:lsdException w:name="Emphasis" w:semiHidden="0" w:uiPriority="20" w:unhideWhenUsed="0" w:qFormat="1"/>
     <w:lsdException w:name="Table Grid" w:semiHidden="0" w:uiPriority="59" w:unhideWhenUsed="0"/>
+    <w:lsdException w:name="Note Level 1" w:semiHidden="0" w:unhideWhenUsed="0"/>
+    <w:lsdException w:name="Note Level 2" w:semiHidden="0" w:unhideWhenUsed="0"/>
+    <w:lsdException w:name="Note Level 3" w:semiHidden="0" w:unhideWhenUsed="0"/>
+    <w:lsdException w:name="Note Level 4" w:semiHidden="0" w:unhideWhenUsed="0"/>
+    <w:lsdException w:name="Note Level 5" w:semiHidden="0" w:unhideWhenUsed="0"/>
+    <w:lsdException w:name="Note Level 6" w:semiHidden="0" w:unhideWhenUsed="0"/>
+    <w:lsdException w:name="Note Level 7" w:semiHidden="0" w:unhideWhenUsed="0"/>
+    <w:lsdException w:name="Note Level 8" w:semiHidden="0" w:unhideWhenUsed="0"/>
+    <w:lsdException w:name="Note Level 9" w:semiHidden="0" w:unhideWhenUsed="0"/>
     <w:lsdException w:name="Placeholder Text" w:unhideWhenUsed="0"/>
     <w:lsdException w:name="No Spacing" w:semiHidden="0" w:uiPriority="1" w:unhideWhenUsed="0" w:qFormat="1"/>
     <w:lsdException w:name="Light Shading" w:semiHidden="0" w:uiPriority="60" w:unhideWhenUsed="0"/>

</xml_diff>